<commit_message>
* Added more detail/guideline on what Ed wants from us to Informal meeting 19 04 12.docx
</commit_message>
<xml_diff>
--- a/doc/Minutes/Informal meeting 19 04 12.docx
+++ b/doc/Minutes/Informal meeting 19 04 12.docx
@@ -109,6 +109,23 @@
       <w:r>
         <w:t>Edward is going to write up both documents so it is in consistent English. Other members should deposit their work in the appropriate folder in /doc in separate files.</w:t>
       </w:r>
+      <w:r>
+        <w:t xml:space="preserve"> Work should be in the form of rough bullet points – around three </w:t>
+      </w:r>
+      <w:r>
+        <w:rPr>
+          <w:rFonts w:cstheme="minorHAnsi"/>
+        </w:rPr>
+        <w:t>±</w:t>
+      </w:r>
+      <w:r>
+        <w:t>1 per paragraph of text you want. Of course diagrams and tables etc. are also allowed but please indicate any labeling text you wish to go with it</w:t>
+      </w:r>
+      <w:bookmarkStart w:id="0" w:name="_GoBack"/>
+      <w:bookmarkEnd w:id="0"/>
+      <w:r>
+        <w:t>.</w:t>
+      </w:r>
     </w:p>
     <w:p>
       <w:r>
@@ -118,6 +135,20 @@
     <w:p>
       <w:r>
         <w:t>There will be two formal meeting on the hand-in week for D5.</w:t>
+      </w:r>
+    </w:p>
+    <w:p>
+      <w:r>
+        <w:t>The next formal meeting will be held next Friday (27</w:t>
+      </w:r>
+      <w:r>
+        <w:rPr>
+          <w:vertAlign w:val="superscript"/>
+        </w:rPr>
+        <w:t>th</w:t>
+      </w:r>
+      <w:r>
+        <w:t xml:space="preserve"> April) 1500-1600. </w:t>
       </w:r>
     </w:p>
     <w:p>
@@ -137,8 +168,31 @@
       <w:r>
         <w:t>Work to be done on the programming.</w:t>
       </w:r>
-      <w:bookmarkStart w:id="0" w:name="_GoBack"/>
-      <w:bookmarkEnd w:id="0"/>
+    </w:p>
+    <w:p>
+      <w:pPr>
+        <w:rPr>
+          <w:u w:val="single"/>
+        </w:rPr>
+      </w:pPr>
+      <w:r>
+        <w:rPr>
+          <w:u w:val="single"/>
+        </w:rPr>
+        <w:t>To do:</w:t>
+      </w:r>
+    </w:p>
+    <w:p>
+      <w:r>
+        <w:t>Book a room (library or Mountbatten) for our next formal meeting on the date and time above.</w:t>
+      </w:r>
+    </w:p>
+    <w:p>
+      <w:proofErr w:type="gramStart"/>
+      <w:r>
+        <w:t>Work.</w:t>
+      </w:r>
+      <w:proofErr w:type="gramEnd"/>
     </w:p>
     <w:sectPr>
       <w:pgSz w:w="12240" w:h="15840"/>

</xml_diff>